<commit_message>
hưng: update bao cao
</commit_message>
<xml_diff>
--- a/Bao-cao-CNPM-Sang-thu-3.docx
+++ b/Bao-cao-CNPM-Sang-thu-3.docx
@@ -2191,13 +2191,7 @@
               <w:rPr>
                 <w:color w:val="auto"/>
               </w:rPr>
-              <w:t xml:space="preserve">Khách hàng </w:t>
-            </w:r>
-            <w:r>
-              <w:rPr>
-                <w:color w:val="auto"/>
-              </w:rPr>
-              <w:t>tím kiếm món ăn</w:t>
+              <w:t>Khách hàng tím kiếm món ăn</w:t>
             </w:r>
           </w:p>
         </w:tc>
@@ -2247,13 +2241,7 @@
               <w:rPr>
                 <w:color w:val="auto"/>
               </w:rPr>
-              <w:t xml:space="preserve">Cho phép Khách hàng </w:t>
-            </w:r>
-            <w:r>
-              <w:rPr>
-                <w:color w:val="auto"/>
-              </w:rPr>
-              <w:t>tìm kiếm món ăn theo ý muốn bằng các từ khóa liên quan</w:t>
+              <w:t>Cho phép Khách hàng tìm kiếm món ăn theo ý muốn bằng các từ khóa liên quan</w:t>
             </w:r>
           </w:p>
         </w:tc>
@@ -2559,15 +2547,7 @@
           <w:b/>
           <w:bCs/>
         </w:rPr>
-        <w:t>3</w:t>
-      </w:r>
-      <w:r>
-        <w:rPr>
-          <w:rFonts w:ascii="Times New Roman" w:hAnsi="Times New Roman" w:cs="Times New Roman"/>
-          <w:b/>
-          <w:bCs/>
-        </w:rPr>
-        <w:t xml:space="preserve">. </w:t>
+        <w:t xml:space="preserve">3. </w:t>
       </w:r>
       <w:r>
         <w:rPr>
@@ -2664,13 +2644,7 @@
               <w:rPr>
                 <w:i/>
               </w:rPr>
-              <w:t xml:space="preserve">UC_003- Đặt </w:t>
-            </w:r>
-            <w:r>
-              <w:rPr>
-                <w:i/>
-              </w:rPr>
-              <w:t xml:space="preserve"> món ăn</w:t>
+              <w:t>UC_003- Đặt  món ăn</w:t>
             </w:r>
             <w:r>
               <w:rPr>
@@ -2723,13 +2697,7 @@
               <w:rPr>
                 <w:color w:val="auto"/>
               </w:rPr>
-              <w:t xml:space="preserve">Khách hàng </w:t>
-            </w:r>
-            <w:r>
-              <w:rPr>
-                <w:color w:val="auto"/>
-              </w:rPr>
-              <w:t>đặt món ăn</w:t>
+              <w:t>Khách hàng đặt món ăn</w:t>
             </w:r>
           </w:p>
         </w:tc>
@@ -3093,15 +3061,7 @@
           <w:b/>
           <w:bCs/>
         </w:rPr>
-        <w:t>4</w:t>
-      </w:r>
-      <w:r>
-        <w:rPr>
-          <w:rFonts w:ascii="Times New Roman" w:hAnsi="Times New Roman" w:cs="Times New Roman"/>
-          <w:b/>
-          <w:bCs/>
-        </w:rPr>
-        <w:t xml:space="preserve">. </w:t>
+        <w:t xml:space="preserve">4. </w:t>
       </w:r>
       <w:r>
         <w:rPr>
@@ -3207,13 +3167,7 @@
               <w:rPr>
                 <w:i/>
               </w:rPr>
-              <w:t>UC_00</w:t>
-            </w:r>
-            <w:r>
-              <w:rPr>
-                <w:i/>
-              </w:rPr>
-              <w:t>4- Thanh toán</w:t>
+              <w:t>UC_004- Thanh toán</w:t>
             </w:r>
             <w:r>
               <w:rPr>
@@ -3278,13 +3232,7 @@
               <w:rPr>
                 <w:color w:val="auto"/>
               </w:rPr>
-              <w:t xml:space="preserve"> </w:t>
-            </w:r>
-            <w:r>
-              <w:rPr>
-                <w:color w:val="auto"/>
-              </w:rPr>
-              <w:t xml:space="preserve">thanh toán đơn đặt hàng </w:t>
+              <w:t xml:space="preserve"> thanh toán đơn đặt hàng </w:t>
             </w:r>
           </w:p>
         </w:tc>
@@ -3694,15 +3642,7 @@
           <w:b/>
           <w:bCs/>
         </w:rPr>
-        <w:t>5</w:t>
-      </w:r>
-      <w:r>
-        <w:rPr>
-          <w:rFonts w:ascii="Times New Roman" w:hAnsi="Times New Roman" w:cs="Times New Roman"/>
-          <w:b/>
-          <w:bCs/>
-        </w:rPr>
-        <w:t xml:space="preserve">. </w:t>
+        <w:t xml:space="preserve">5. </w:t>
       </w:r>
       <w:r>
         <w:rPr>
@@ -3751,16 +3691,7 @@
           <w:sz w:val="24"/>
           <w:szCs w:val="24"/>
         </w:rPr>
-        <w:t xml:space="preserve">Tác nhân: </w:t>
-      </w:r>
-      <w:r>
-        <w:rPr>
-          <w:rFonts w:ascii="Times New Roman" w:hAnsi="Times New Roman" w:cs="Times New Roman"/>
-          <w:bCs/>
-          <w:sz w:val="24"/>
-          <w:szCs w:val="24"/>
-        </w:rPr>
-        <w:t>Nhà hàng</w:t>
+        <w:t>Tác nhân: Nhà hàng</w:t>
       </w:r>
     </w:p>
     <w:tbl>
@@ -3822,13 +3753,7 @@
               <w:rPr>
                 <w:i/>
               </w:rPr>
-              <w:t>UC_00</w:t>
-            </w:r>
-            <w:r>
-              <w:rPr>
-                <w:i/>
-              </w:rPr>
-              <w:t xml:space="preserve">5- quản lý Loại </w:t>
+              <w:t xml:space="preserve">UC_005- quản lý Loại </w:t>
             </w:r>
             <w:r>
               <w:rPr>
@@ -3902,13 +3827,7 @@
               <w:rPr>
                 <w:color w:val="auto"/>
               </w:rPr>
-              <w:t>.</w:t>
-            </w:r>
-            <w:r>
-              <w:rPr>
-                <w:color w:val="auto"/>
-              </w:rPr>
-              <w:t xml:space="preserve"> </w:t>
+              <w:t xml:space="preserve">. </w:t>
             </w:r>
           </w:p>
         </w:tc>
@@ -4278,15 +4197,7 @@
           <w:b/>
           <w:bCs/>
         </w:rPr>
-        <w:t>6</w:t>
-      </w:r>
-      <w:r>
-        <w:rPr>
-          <w:rFonts w:ascii="Times New Roman" w:hAnsi="Times New Roman" w:cs="Times New Roman"/>
-          <w:b/>
-          <w:bCs/>
-        </w:rPr>
-        <w:t xml:space="preserve">. </w:t>
+        <w:t xml:space="preserve">6. </w:t>
       </w:r>
       <w:r>
         <w:rPr>
@@ -4398,13 +4309,7 @@
               <w:rPr>
                 <w:i/>
               </w:rPr>
-              <w:t>UC_00</w:t>
-            </w:r>
-            <w:r>
-              <w:rPr>
-                <w:i/>
-              </w:rPr>
-              <w:t>5- quản lý M</w:t>
+              <w:t>UC_005- quản lý M</w:t>
             </w:r>
             <w:r>
               <w:rPr>
@@ -4464,13 +4369,7 @@
               <w:rPr>
                 <w:color w:val="auto"/>
               </w:rPr>
-              <w:t>Th</w:t>
-            </w:r>
-            <w:r>
-              <w:rPr>
-                <w:color w:val="auto"/>
-              </w:rPr>
-              <w:t>êm, sửa, xóa danh sách M</w:t>
+              <w:t>Thêm, sửa, xóa danh sách M</w:t>
             </w:r>
             <w:r>
               <w:rPr>
@@ -4534,13 +4433,7 @@
               <w:rPr>
                 <w:color w:val="auto"/>
               </w:rPr>
-              <w:t xml:space="preserve">Nhà hàng </w:t>
-            </w:r>
-            <w:r>
-              <w:rPr>
-                <w:color w:val="auto"/>
-              </w:rPr>
-              <w:t>thêm sửa xóa danh sách M</w:t>
+              <w:t>Nhà hàng thêm sửa xóa danh sách M</w:t>
             </w:r>
             <w:r>
               <w:rPr>
@@ -4855,15 +4748,7 @@
                 <w:color w:val="auto"/>
                 <w:sz w:val="24"/>
               </w:rPr>
-              <w:t>Danh sách M</w:t>
-            </w:r>
-            <w:r>
-              <w:rPr>
-                <w:rFonts w:ascii="Times New Roman" w:hAnsi="Times New Roman"/>
-                <w:color w:val="auto"/>
-                <w:sz w:val="24"/>
-              </w:rPr>
-              <w:t>ón ăn được cập nhật</w:t>
+              <w:t>Danh sách Món ăn được cập nhật</w:t>
             </w:r>
           </w:p>
         </w:tc>
@@ -5557,15 +5442,7 @@
           <w:b/>
           <w:bCs/>
         </w:rPr>
-        <w:t>8</w:t>
-      </w:r>
-      <w:r>
-        <w:rPr>
-          <w:rFonts w:ascii="Times New Roman" w:hAnsi="Times New Roman" w:cs="Times New Roman"/>
-          <w:b/>
-          <w:bCs/>
-        </w:rPr>
-        <w:t xml:space="preserve">. </w:t>
+        <w:t xml:space="preserve">8. </w:t>
       </w:r>
       <w:r>
         <w:rPr>
@@ -5669,13 +5546,7 @@
               <w:rPr>
                 <w:i/>
               </w:rPr>
-              <w:t xml:space="preserve">UC_005- quản lý </w:t>
-            </w:r>
-            <w:r>
-              <w:rPr>
-                <w:i/>
-              </w:rPr>
-              <w:t>Khách hàng</w:t>
+              <w:t>UC_005- quản lý Khách hàng</w:t>
             </w:r>
             <w:r>
               <w:rPr>
@@ -5735,19 +5606,7 @@
               <w:rPr>
                 <w:color w:val="auto"/>
               </w:rPr>
-              <w:t xml:space="preserve">Thêm, sửa, xóa danh sách </w:t>
-            </w:r>
-            <w:r>
-              <w:rPr>
-                <w:color w:val="auto"/>
-              </w:rPr>
-              <w:t>Khách hàng</w:t>
-            </w:r>
-            <w:r>
-              <w:rPr>
-                <w:color w:val="auto"/>
-              </w:rPr>
-              <w:t xml:space="preserve"> </w:t>
+              <w:t xml:space="preserve">Thêm, sửa, xóa danh sách Khách hàng </w:t>
             </w:r>
           </w:p>
         </w:tc>
@@ -6139,15 +5998,7 @@
           <w:b/>
           <w:bCs/>
         </w:rPr>
-        <w:t>9</w:t>
-      </w:r>
-      <w:r>
-        <w:rPr>
-          <w:rFonts w:ascii="Times New Roman" w:hAnsi="Times New Roman" w:cs="Times New Roman"/>
-          <w:b/>
-          <w:bCs/>
-        </w:rPr>
-        <w:t xml:space="preserve">. </w:t>
+        <w:t xml:space="preserve">9. </w:t>
       </w:r>
       <w:r>
         <w:rPr>
@@ -6189,16 +6040,7 @@
           <w:sz w:val="24"/>
           <w:szCs w:val="24"/>
         </w:rPr>
-        <w:t>Tác nhân: Nhà hàng</w:t>
-      </w:r>
-      <w:r>
-        <w:rPr>
-          <w:rFonts w:ascii="Times New Roman" w:hAnsi="Times New Roman" w:cs="Times New Roman"/>
-          <w:bCs/>
-          <w:sz w:val="24"/>
-          <w:szCs w:val="24"/>
-        </w:rPr>
-        <w:t>, Khách hàng, Người vận chuyển</w:t>
+        <w:t>Tác nhân: Nhà hàng, Khách hàng, Người vận chuyển</w:t>
       </w:r>
     </w:p>
     <w:tbl>
@@ -6260,13 +6102,7 @@
               <w:rPr>
                 <w:i/>
               </w:rPr>
-              <w:t xml:space="preserve">UC_005- quản lý </w:t>
-            </w:r>
-            <w:r>
-              <w:rPr>
-                <w:i/>
-              </w:rPr>
-              <w:t>Liên hệ</w:t>
+              <w:t>UC_005- quản lý Liên hệ</w:t>
             </w:r>
             <w:r>
               <w:rPr>
@@ -6326,13 +6162,7 @@
               <w:rPr>
                 <w:color w:val="auto"/>
               </w:rPr>
-              <w:t>Trao đổi thông tin giữa các tác nhân</w:t>
-            </w:r>
-            <w:r>
-              <w:rPr>
-                <w:color w:val="auto"/>
-              </w:rPr>
-              <w:t xml:space="preserve"> </w:t>
+              <w:t xml:space="preserve">Trao đổi thông tin giữa các tác nhân </w:t>
             </w:r>
           </w:p>
         </w:tc>
@@ -6459,13 +6289,7 @@
               <w:rPr>
                 <w:color w:val="auto"/>
               </w:rPr>
-              <w:t>Nhà hàng</w:t>
-            </w:r>
-            <w:r>
-              <w:rPr>
-                <w:color w:val="auto"/>
-              </w:rPr>
-              <w:t xml:space="preserve">, </w:t>
+              <w:t xml:space="preserve">Nhà hàng, </w:t>
             </w:r>
             <w:r>
               <w:rPr>
@@ -6520,13 +6344,7 @@
               <w:rPr>
                 <w:color w:val="auto"/>
               </w:rPr>
-              <w:t xml:space="preserve">Truy cập trang </w:t>
-            </w:r>
-            <w:r>
-              <w:rPr>
-                <w:color w:val="auto"/>
-              </w:rPr>
-              <w:t>web</w:t>
+              <w:t>Truy cập trang web</w:t>
             </w:r>
           </w:p>
         </w:tc>
@@ -6738,15 +6556,7 @@
           <w:b/>
           <w:bCs/>
         </w:rPr>
-        <w:t>10</w:t>
-      </w:r>
-      <w:r>
-        <w:rPr>
-          <w:rFonts w:ascii="Times New Roman" w:hAnsi="Times New Roman" w:cs="Times New Roman"/>
-          <w:b/>
-          <w:bCs/>
-        </w:rPr>
-        <w:t xml:space="preserve">. </w:t>
+        <w:t xml:space="preserve">10. </w:t>
       </w:r>
       <w:r>
         <w:rPr>
@@ -6850,13 +6660,7 @@
               <w:rPr>
                 <w:i/>
               </w:rPr>
-              <w:t xml:space="preserve">UC_005- quản lý </w:t>
-            </w:r>
-            <w:r>
-              <w:rPr>
-                <w:i/>
-              </w:rPr>
-              <w:t>Báo cáo thống kê</w:t>
+              <w:t>UC_005- quản lý Báo cáo thống kê</w:t>
             </w:r>
             <w:r>
               <w:rPr>
@@ -6928,13 +6732,7 @@
               <w:rPr>
                 <w:color w:val="auto"/>
               </w:rPr>
-              <w:t xml:space="preserve"> đơn hàng dựa trên danh sách Đơn hàng</w:t>
-            </w:r>
-            <w:r>
-              <w:rPr>
-                <w:color w:val="auto"/>
-              </w:rPr>
-              <w:t xml:space="preserve"> </w:t>
+              <w:t xml:space="preserve"> đơn hàng dựa trên danh sách Đơn hàng </w:t>
             </w:r>
           </w:p>
         </w:tc>
@@ -7540,6 +7338,23 @@
       <w:r>
         <w:t>1. Mô hình kiến trúc hệ thống</w:t>
       </w:r>
+    </w:p>
+    <w:p>
+      <w:r>
+        <w:t>2. Mô hình phân rã các chức năng</w:t>
+      </w:r>
+    </w:p>
+    <w:p>
+      <w:r>
+        <w:t>3. Mô hình cơ sở dữ liệu</w:t>
+      </w:r>
+    </w:p>
+    <w:p>
+      <w:r>
+        <w:t>4. Mô hình giao diện người dùng</w:t>
+      </w:r>
+    </w:p>
+    <w:p>
       <w:bookmarkStart w:id="0" w:name="_GoBack"/>
       <w:bookmarkEnd w:id="0"/>
     </w:p>
@@ -9086,7 +8901,7 @@
 </file>
 
 <file path=customXml/itemProps1.xml><?xml version="1.0" encoding="utf-8"?>
-<ds:datastoreItem xmlns:ds="http://schemas.openxmlformats.org/officeDocument/2006/customXml" ds:itemID="{D12A5637-354C-4E30-8C0A-49DBA5F7A55F}">
+<ds:datastoreItem xmlns:ds="http://schemas.openxmlformats.org/officeDocument/2006/customXml" ds:itemID="{FAD61D05-ED5B-4787-9B00-2CEE9046B479}">
   <ds:schemaRefs>
     <ds:schemaRef ds:uri="http://schemas.openxmlformats.org/officeDocument/2006/bibliography"/>
   </ds:schemaRefs>

</xml_diff>